<commit_message>
Lisätty sessio_tehtava-tauluun vastaus_oikein ja korjailtu kaaviota
</commit_message>
<xml_diff>
--- a/Documentation/relaatiokaavio.docx
+++ b/Documentation/relaatiokaavio.docx
@@ -3,33 +3,39 @@
 <w:document xmlns:wpc="http://schemas.microsoft.com/office/word/2010/wordprocessingCanvas" xmlns:cx="http://schemas.microsoft.com/office/drawing/2014/chartex" xmlns:cx1="http://schemas.microsoft.com/office/drawing/2015/9/8/chartex" xmlns:cx2="http://schemas.microsoft.com/office/drawing/2015/10/21/chartex" xmlns:cx3="http://schemas.microsoft.com/office/drawing/2016/5/9/chartex" xmlns:cx4="http://schemas.microsoft.com/office/drawing/2016/5/10/chartex" xmlns:cx5="http://schemas.microsoft.com/office/drawing/2016/5/11/chartex" xmlns:mc="http://schemas.openxmlformats.org/markup-compatibility/2006" xmlns:o="urn:schemas-microsoft-com:office:office" xmlns:r="http://schemas.openxmlformats.org/officeDocument/2006/relationships" xmlns:m="http://schemas.openxmlformats.org/officeDocument/2006/math" xmlns:v="urn:schemas-microsoft-com:vml" xmlns:wp14="http://schemas.microsoft.com/office/word/2010/wordprocessingDrawing" xmlns:wp="http://schemas.openxmlformats.org/drawingml/2006/wordprocessingDrawing" xmlns:w10="urn:schemas-microsoft-com:office:word" xmlns:w="http://schemas.openxmlformats.org/wordprocessingml/2006/main" xmlns:w14="http://schemas.microsoft.com/office/word/2010/wordml" xmlns:w15="http://schemas.microsoft.com/office/word/2012/wordml" xmlns:w16se="http://schemas.microsoft.com/office/word/2015/wordml/symex" xmlns:wpg="http://schemas.microsoft.com/office/word/2010/wordprocessingGroup" xmlns:wpi="http://schemas.microsoft.com/office/word/2010/wordprocessingInk" xmlns:wne="http://schemas.microsoft.com/office/word/2006/wordml" xmlns:wps="http://schemas.microsoft.com/office/word/2010/wordprocessingShape" mc:Ignorable="w14 w15 w16se wp14">
   <w:body>
     <w:p>
+      <w:r>
+        <w:t>Kayttaja(</w:t>
+      </w:r>
+      <w:r>
+        <w:rPr>
+          <w:u w:val="single"/>
+        </w:rPr>
+        <w:t>id</w:t>
+      </w:r>
+      <w:r>
+        <w:t>, nimi, opnro, paine)</w:t>
+      </w:r>
+    </w:p>
+    <w:p>
+      <w:r>
+        <w:t>Tehtava(</w:t>
+      </w:r>
+      <w:r>
+        <w:rPr>
+          <w:u w:val="single"/>
+        </w:rPr>
+        <w:t>id</w:t>
+      </w:r>
+      <w:r>
+        <w:t>, tekija</w:t>
+      </w:r>
+      <w:r>
+        <w:t>_id</w:t>
+      </w:r>
       <w:bookmarkStart w:id="0" w:name="_GoBack"/>
       <w:bookmarkEnd w:id="0"/>
       <w:r>
-        <w:t>Kayttaja(</w:t>
-      </w:r>
-      <w:r>
-        <w:rPr>
-          <w:u w:val="single"/>
-        </w:rPr>
-        <w:t>id</w:t>
-      </w:r>
-      <w:r>
-        <w:t>, nimi, opnro, paine)</w:t>
-      </w:r>
-    </w:p>
-    <w:p>
-      <w:r>
-        <w:t>Tehtava(</w:t>
-      </w:r>
-      <w:r>
-        <w:rPr>
-          <w:u w:val="single"/>
-        </w:rPr>
-        <w:t>id</w:t>
-      </w:r>
-      <w:r>
-        <w:t>, tekija, kuvaus, kyselytyyppi, pvm, esimvastaus)</w:t>
+        <w:t>, kuvaus, kyselytyyppi, pvm, esimvastaus)</w:t>
       </w:r>
     </w:p>
     <w:p>
@@ -118,9 +124,19 @@
       </w:r>
     </w:p>
     <w:p>
-      <w:r>
-        <w:t>Sessio_tehtava(</w:t>
-      </w:r>
+      <w:proofErr w:type="spellStart"/>
+      <w:r>
+        <w:t>Sessio_</w:t>
+      </w:r>
+      <w:proofErr w:type="gramStart"/>
+      <w:r>
+        <w:t>tehtava</w:t>
+      </w:r>
+      <w:proofErr w:type="spellEnd"/>
+      <w:r>
+        <w:t>(</w:t>
+      </w:r>
+      <w:proofErr w:type="gramEnd"/>
       <w:r>
         <w:rPr>
           <w:u w:val="single"/>
@@ -130,20 +146,38 @@
       <w:r>
         <w:t xml:space="preserve">, </w:t>
       </w:r>
+      <w:proofErr w:type="spellStart"/>
       <w:r>
         <w:rPr>
           <w:u w:val="single"/>
         </w:rPr>
         <w:t>tehtava_id</w:t>
       </w:r>
-      <w:r>
-        <w:t>, aloitus, lopetus)</w:t>
+      <w:proofErr w:type="spellEnd"/>
+      <w:r>
+        <w:t>, aloitus, lopetus</w:t>
+      </w:r>
+      <w:r>
+        <w:t xml:space="preserve">, </w:t>
+      </w:r>
+      <w:proofErr w:type="spellStart"/>
+      <w:r>
+        <w:t>vastaus_oikein</w:t>
+      </w:r>
+      <w:proofErr w:type="spellEnd"/>
+      <w:r>
+        <w:t>)</w:t>
       </w:r>
     </w:p>
     <w:p>
       <w:r>
-        <w:t>Tehtava_yritys(</w:t>
-      </w:r>
+        <w:t>Tehtava_</w:t>
+      </w:r>
+      <w:proofErr w:type="gramStart"/>
+      <w:r>
+        <w:t>yritys(</w:t>
+      </w:r>
+      <w:proofErr w:type="gramEnd"/>
       <w:r>
         <w:rPr>
           <w:u w:val="single"/>
@@ -312,6 +346,7 @@
     <w:lsdException w:name="HTML Sample" w:semiHidden="1" w:unhideWhenUsed="1"/>
     <w:lsdException w:name="HTML Typewriter" w:semiHidden="1" w:unhideWhenUsed="1"/>
     <w:lsdException w:name="HTML Variable" w:semiHidden="1" w:unhideWhenUsed="1"/>
+    <w:lsdException w:name="Normal Table" w:semiHidden="1" w:unhideWhenUsed="1"/>
     <w:lsdException w:name="annotation subject" w:semiHidden="1" w:unhideWhenUsed="1"/>
     <w:lsdException w:name="No List" w:semiHidden="1" w:unhideWhenUsed="1"/>
     <w:lsdException w:name="Outline List 1" w:semiHidden="1" w:unhideWhenUsed="1"/>
@@ -357,9 +392,11 @@
     <w:lsdException w:name="Table Subtle 1" w:semiHidden="1" w:unhideWhenUsed="1"/>
     <w:lsdException w:name="Table Subtle 2" w:semiHidden="1" w:unhideWhenUsed="1"/>
     <w:lsdException w:name="Table Web 1" w:semiHidden="1" w:unhideWhenUsed="1"/>
+    <w:lsdException w:name="Table Web 2" w:semiHidden="1" w:unhideWhenUsed="1"/>
     <w:lsdException w:name="Table Web 3" w:semiHidden="1" w:unhideWhenUsed="1"/>
     <w:lsdException w:name="Balloon Text" w:semiHidden="1" w:unhideWhenUsed="1"/>
     <w:lsdException w:name="Table Grid" w:uiPriority="39"/>
+    <w:lsdException w:name="Table Theme" w:semiHidden="1" w:unhideWhenUsed="1"/>
     <w:lsdException w:name="Placeholder Text" w:semiHidden="1"/>
     <w:lsdException w:name="No Spacing" w:uiPriority="1" w:qFormat="1"/>
     <w:lsdException w:name="Light Shading" w:uiPriority="60"/>

</xml_diff>

<commit_message>
Lisätty tapahtumakuvauksia, sessioon aikaleimat ja tehtävälistaan tekijä
</commit_message>
<xml_diff>
--- a/Documentation/relaatiokaavio.docx
+++ b/Documentation/relaatiokaavio.docx
@@ -3,9 +3,16 @@
 <w:document xmlns:wpc="http://schemas.microsoft.com/office/word/2010/wordprocessingCanvas" xmlns:cx="http://schemas.microsoft.com/office/drawing/2014/chartex" xmlns:cx1="http://schemas.microsoft.com/office/drawing/2015/9/8/chartex" xmlns:cx2="http://schemas.microsoft.com/office/drawing/2015/10/21/chartex" xmlns:cx3="http://schemas.microsoft.com/office/drawing/2016/5/9/chartex" xmlns:cx4="http://schemas.microsoft.com/office/drawing/2016/5/10/chartex" xmlns:cx5="http://schemas.microsoft.com/office/drawing/2016/5/11/chartex" xmlns:mc="http://schemas.openxmlformats.org/markup-compatibility/2006" xmlns:o="urn:schemas-microsoft-com:office:office" xmlns:r="http://schemas.openxmlformats.org/officeDocument/2006/relationships" xmlns:m="http://schemas.openxmlformats.org/officeDocument/2006/math" xmlns:v="urn:schemas-microsoft-com:vml" xmlns:wp14="http://schemas.microsoft.com/office/word/2010/wordprocessingDrawing" xmlns:wp="http://schemas.openxmlformats.org/drawingml/2006/wordprocessingDrawing" xmlns:w10="urn:schemas-microsoft-com:office:word" xmlns:w="http://schemas.openxmlformats.org/wordprocessingml/2006/main" xmlns:w14="http://schemas.microsoft.com/office/word/2010/wordml" xmlns:w15="http://schemas.microsoft.com/office/word/2012/wordml" xmlns:w16se="http://schemas.microsoft.com/office/word/2015/wordml/symex" xmlns:wpg="http://schemas.microsoft.com/office/word/2010/wordprocessingGroup" xmlns:wpi="http://schemas.microsoft.com/office/word/2010/wordprocessingInk" xmlns:wne="http://schemas.microsoft.com/office/word/2006/wordml" xmlns:wps="http://schemas.microsoft.com/office/word/2010/wordprocessingShape" mc:Ignorable="w14 w15 w16se wp14">
   <w:body>
     <w:p>
-      <w:r>
-        <w:t>Kayttaja(</w:t>
-      </w:r>
+      <w:proofErr w:type="spellStart"/>
+      <w:proofErr w:type="gramStart"/>
+      <w:r>
+        <w:t>Kayttaja</w:t>
+      </w:r>
+      <w:proofErr w:type="spellEnd"/>
+      <w:r>
+        <w:t>(</w:t>
+      </w:r>
+      <w:proofErr w:type="gramEnd"/>
       <w:r>
         <w:rPr>
           <w:u w:val="single"/>
@@ -13,13 +20,28 @@
         <w:t>id</w:t>
       </w:r>
       <w:r>
-        <w:t>, nimi, opnro, paine)</w:t>
+        <w:t xml:space="preserve">, nimi, </w:t>
+      </w:r>
+      <w:proofErr w:type="spellStart"/>
+      <w:r>
+        <w:t>opnro</w:t>
+      </w:r>
+      <w:proofErr w:type="spellEnd"/>
+      <w:r>
+        <w:t>, paine)</w:t>
       </w:r>
     </w:p>
     <w:p>
-      <w:r>
-        <w:t>Tehtava(</w:t>
-      </w:r>
+      <w:proofErr w:type="spellStart"/>
+      <w:proofErr w:type="gramStart"/>
+      <w:r>
+        <w:t>Tehtava</w:t>
+      </w:r>
+      <w:proofErr w:type="spellEnd"/>
+      <w:r>
+        <w:t>(</w:t>
+      </w:r>
+      <w:proofErr w:type="gramEnd"/>
       <w:r>
         <w:rPr>
           <w:u w:val="single"/>
@@ -27,35 +49,69 @@
         <w:t>id</w:t>
       </w:r>
       <w:r>
-        <w:t>, tekija</w:t>
+        <w:t xml:space="preserve">, </w:t>
+      </w:r>
+      <w:proofErr w:type="spellStart"/>
+      <w:r>
+        <w:t>tekija</w:t>
       </w:r>
       <w:r>
         <w:t>_id</w:t>
+      </w:r>
+      <w:proofErr w:type="spellEnd"/>
+      <w:r>
+        <w:t xml:space="preserve">, kuvaus, kyselytyyppi, pvm, </w:t>
+      </w:r>
+      <w:proofErr w:type="spellStart"/>
+      <w:r>
+        <w:t>esimvastaus</w:t>
+      </w:r>
+      <w:proofErr w:type="spellEnd"/>
+      <w:r>
+        <w:t>)</w:t>
+      </w:r>
+    </w:p>
+    <w:p>
+      <w:proofErr w:type="spellStart"/>
+      <w:r>
+        <w:t>Tehtavalista</w:t>
+      </w:r>
+      <w:proofErr w:type="spellEnd"/>
+      <w:r>
+        <w:t>(</w:t>
+      </w:r>
+      <w:r>
+        <w:rPr>
+          <w:u w:val="single"/>
+        </w:rPr>
+        <w:t>id</w:t>
+      </w:r>
+      <w:r>
+        <w:t xml:space="preserve">, </w:t>
+      </w:r>
+      <w:proofErr w:type="spellStart"/>
+      <w:r>
+        <w:rPr>
+          <w:u w:val="single"/>
+        </w:rPr>
+        <w:t>tekija_id</w:t>
+      </w:r>
+      <w:proofErr w:type="spellEnd"/>
+      <w:r>
+        <w:t xml:space="preserve">, </w:t>
+      </w:r>
+      <w:r>
+        <w:t>pvm, kuvaus)</w:t>
       </w:r>
       <w:bookmarkStart w:id="0" w:name="_GoBack"/>
       <w:bookmarkEnd w:id="0"/>
-      <w:r>
-        <w:t>, kuvaus, kyselytyyppi, pvm, esimvastaus)</w:t>
-      </w:r>
     </w:p>
     <w:p>
-      <w:r>
-        <w:t>Tehtavalista(</w:t>
-      </w:r>
-      <w:r>
-        <w:rPr>
-          <w:u w:val="single"/>
-        </w:rPr>
-        <w:t>id</w:t>
-      </w:r>
-      <w:r>
-        <w:t>, pvm, kuvaus)</w:t>
-      </w:r>
-    </w:p>
-    <w:p>
+      <w:proofErr w:type="gramStart"/>
       <w:r>
         <w:t>Rooli(</w:t>
       </w:r>
+      <w:proofErr w:type="gramEnd"/>
       <w:r>
         <w:rPr>
           <w:u w:val="single"/>
@@ -72,20 +128,51 @@
           <w:u w:val="single"/>
         </w:rPr>
       </w:pPr>
-      <w:r>
-        <w:t>Tehtavat(</w:t>
-      </w:r>
-      <w:r>
-        <w:rPr>
-          <w:u w:val="single"/>
-        </w:rPr>
-        <w:t>lista_id, tehtava_id)</w:t>
+      <w:proofErr w:type="spellStart"/>
+      <w:proofErr w:type="gramStart"/>
+      <w:r>
+        <w:t>Tehtavat</w:t>
+      </w:r>
+      <w:proofErr w:type="spellEnd"/>
+      <w:r>
+        <w:t>(</w:t>
+      </w:r>
+      <w:proofErr w:type="spellStart"/>
+      <w:proofErr w:type="gramEnd"/>
+      <w:r>
+        <w:rPr>
+          <w:u w:val="single"/>
+        </w:rPr>
+        <w:t>lista_id</w:t>
+      </w:r>
+      <w:proofErr w:type="spellEnd"/>
+      <w:r>
+        <w:rPr>
+          <w:u w:val="single"/>
+        </w:rPr>
+        <w:t xml:space="preserve">, </w:t>
+      </w:r>
+      <w:proofErr w:type="spellStart"/>
+      <w:r>
+        <w:rPr>
+          <w:u w:val="single"/>
+        </w:rPr>
+        <w:t>tehtava_id</w:t>
+      </w:r>
+      <w:proofErr w:type="spellEnd"/>
+      <w:r>
+        <w:rPr>
+          <w:u w:val="single"/>
+        </w:rPr>
+        <w:t>)</w:t>
       </w:r>
     </w:p>
     <w:p>
+      <w:proofErr w:type="gramStart"/>
       <w:r>
         <w:t>Sessio(</w:t>
       </w:r>
+      <w:proofErr w:type="gramEnd"/>
       <w:r>
         <w:rPr>
           <w:u w:val="single"/>
@@ -96,29 +183,38 @@
         <w:t xml:space="preserve">, </w:t>
       </w:r>
       <w:r>
+        <w:t xml:space="preserve">aloitus, lopetus, </w:t>
+      </w:r>
+      <w:proofErr w:type="spellStart"/>
+      <w:r>
         <w:rPr>
           <w:u w:val="single"/>
         </w:rPr>
         <w:t>kayttaja_id</w:t>
       </w:r>
+      <w:proofErr w:type="spellEnd"/>
       <w:r>
         <w:t xml:space="preserve">, </w:t>
       </w:r>
+      <w:proofErr w:type="spellStart"/>
       <w:r>
         <w:rPr>
           <w:u w:val="single"/>
         </w:rPr>
         <w:t>tehtavalista_id</w:t>
       </w:r>
+      <w:proofErr w:type="spellEnd"/>
       <w:r>
         <w:t xml:space="preserve">, </w:t>
       </w:r>
+      <w:proofErr w:type="spellStart"/>
       <w:r>
         <w:rPr>
           <w:u w:val="single"/>
         </w:rPr>
         <w:t>sessiotehtava_id</w:t>
       </w:r>
+      <w:proofErr w:type="spellEnd"/>
       <w:r>
         <w:t>)</w:t>
       </w:r>
@@ -170,12 +266,17 @@
       </w:r>
     </w:p>
     <w:p>
+      <w:proofErr w:type="spellStart"/>
       <w:r>
         <w:t>Tehtava_</w:t>
       </w:r>
       <w:proofErr w:type="gramStart"/>
       <w:r>
-        <w:t>yritys(</w:t>
+        <w:t>yritys</w:t>
+      </w:r>
+      <w:proofErr w:type="spellEnd"/>
+      <w:r>
+        <w:t>(</w:t>
       </w:r>
       <w:proofErr w:type="gramEnd"/>
       <w:r>
@@ -187,11 +288,19 @@
       <w:r>
         <w:t xml:space="preserve">, </w:t>
       </w:r>
-      <w:r>
-        <w:rPr>
-          <w:u w:val="single"/>
-        </w:rPr>
-        <w:t>sessio_tehtava_id,</w:t>
+      <w:proofErr w:type="spellStart"/>
+      <w:r>
+        <w:rPr>
+          <w:u w:val="single"/>
+        </w:rPr>
+        <w:t>sessio_tehtava_id</w:t>
+      </w:r>
+      <w:proofErr w:type="spellEnd"/>
+      <w:r>
+        <w:rPr>
+          <w:u w:val="single"/>
+        </w:rPr>
+        <w:t>,</w:t>
       </w:r>
       <w:r>
         <w:t xml:space="preserve"> aloitus, lopetus, vastaus)</w:t>
@@ -203,14 +312,38 @@
           <w:u w:val="single"/>
         </w:rPr>
       </w:pPr>
+      <w:proofErr w:type="gramStart"/>
       <w:r>
         <w:t>Roolit(</w:t>
       </w:r>
-      <w:r>
-        <w:rPr>
-          <w:u w:val="single"/>
-        </w:rPr>
-        <w:t>kayttaja_id, rooli_id)</w:t>
+      <w:proofErr w:type="spellStart"/>
+      <w:proofErr w:type="gramEnd"/>
+      <w:r>
+        <w:rPr>
+          <w:u w:val="single"/>
+        </w:rPr>
+        <w:t>kayttaja_id</w:t>
+      </w:r>
+      <w:proofErr w:type="spellEnd"/>
+      <w:r>
+        <w:rPr>
+          <w:u w:val="single"/>
+        </w:rPr>
+        <w:t xml:space="preserve">, </w:t>
+      </w:r>
+      <w:proofErr w:type="spellStart"/>
+      <w:r>
+        <w:rPr>
+          <w:u w:val="single"/>
+        </w:rPr>
+        <w:t>rooli_id</w:t>
+      </w:r>
+      <w:proofErr w:type="spellEnd"/>
+      <w:r>
+        <w:rPr>
+          <w:u w:val="single"/>
+        </w:rPr>
+        <w:t>)</w:t>
       </w:r>
     </w:p>
     <w:sectPr>

</xml_diff>